<commit_message>
MEAN Stack Phase1 Notes
</commit_message>
<xml_diff>
--- a/New Microsoft Word Document.docx
+++ b/New Microsoft Word Document.docx
@@ -18730,6 +18730,1914 @@
         </w:rPr>
         <w:t xml:space="preserve">Important bootstrap classes </w:t>
       </w:r>
+    </w:p>
+    <w:p>
+      <w:pPr>
+        <w:rPr>
+          <w:rFonts w:ascii="Times New Roman" w:hAnsi="Times New Roman" w:cs="Times New Roman"/>
+          <w:sz w:val="32"/>
+          <w:szCs w:val="32"/>
+        </w:rPr>
+      </w:pPr>
+      <w:proofErr w:type="spellStart"/>
+      <w:r>
+        <w:rPr>
+          <w:rFonts w:ascii="Times New Roman" w:hAnsi="Times New Roman" w:cs="Times New Roman"/>
+          <w:sz w:val="32"/>
+          <w:szCs w:val="32"/>
+        </w:rPr>
+        <w:t>DropDown</w:t>
+      </w:r>
+      <w:proofErr w:type="spellEnd"/>
+      <w:r>
+        <w:rPr>
+          <w:rFonts w:ascii="Times New Roman" w:hAnsi="Times New Roman" w:cs="Times New Roman"/>
+          <w:sz w:val="32"/>
+          <w:szCs w:val="32"/>
+        </w:rPr>
+        <w:t xml:space="preserve"> </w:t>
+      </w:r>
+    </w:p>
+    <w:p>
+      <w:pPr>
+        <w:rPr>
+          <w:rFonts w:ascii="Times New Roman" w:hAnsi="Times New Roman" w:cs="Times New Roman"/>
+          <w:sz w:val="32"/>
+          <w:szCs w:val="32"/>
+        </w:rPr>
+      </w:pPr>
+      <w:proofErr w:type="spellStart"/>
+      <w:r>
+        <w:rPr>
+          <w:rFonts w:ascii="Times New Roman" w:hAnsi="Times New Roman" w:cs="Times New Roman"/>
+          <w:sz w:val="32"/>
+          <w:szCs w:val="32"/>
+        </w:rPr>
+        <w:t>MenuBar</w:t>
+      </w:r>
+      <w:proofErr w:type="spellEnd"/>
+      <w:r>
+        <w:rPr>
+          <w:rFonts w:ascii="Times New Roman" w:hAnsi="Times New Roman" w:cs="Times New Roman"/>
+          <w:sz w:val="32"/>
+          <w:szCs w:val="32"/>
+        </w:rPr>
+        <w:t xml:space="preserve"> </w:t>
+      </w:r>
+    </w:p>
+    <w:p>
+      <w:pPr>
+        <w:rPr>
+          <w:rFonts w:ascii="Times New Roman" w:hAnsi="Times New Roman" w:cs="Times New Roman"/>
+          <w:sz w:val="32"/>
+          <w:szCs w:val="32"/>
+        </w:rPr>
+      </w:pPr>
+      <w:r>
+        <w:rPr>
+          <w:rFonts w:ascii="Times New Roman" w:hAnsi="Times New Roman" w:cs="Times New Roman"/>
+          <w:sz w:val="32"/>
+          <w:szCs w:val="32"/>
+        </w:rPr>
+        <w:t xml:space="preserve">Scrolling down functions </w:t>
+      </w:r>
+    </w:p>
+    <w:p>
+      <w:pPr>
+        <w:rPr>
+          <w:rFonts w:ascii="Times New Roman" w:hAnsi="Times New Roman" w:cs="Times New Roman"/>
+          <w:sz w:val="32"/>
+          <w:szCs w:val="32"/>
+        </w:rPr>
+      </w:pPr>
+      <w:r>
+        <w:rPr>
+          <w:rFonts w:ascii="Times New Roman" w:hAnsi="Times New Roman" w:cs="Times New Roman"/>
+          <w:sz w:val="32"/>
+          <w:szCs w:val="32"/>
+        </w:rPr>
+        <w:t xml:space="preserve">CSS3 Animation </w:t>
+      </w:r>
+    </w:p>
+    <w:p>
+      <w:pPr>
+        <w:rPr>
+          <w:rFonts w:ascii="Times New Roman" w:hAnsi="Times New Roman" w:cs="Times New Roman"/>
+          <w:sz w:val="32"/>
+          <w:szCs w:val="32"/>
+        </w:rPr>
+      </w:pPr>
+      <w:r>
+        <w:rPr>
+          <w:rFonts w:ascii="Times New Roman" w:hAnsi="Times New Roman" w:cs="Times New Roman"/>
+          <w:sz w:val="32"/>
+          <w:szCs w:val="32"/>
+        </w:rPr>
+        <w:t xml:space="preserve">Custom Pop message box </w:t>
+      </w:r>
+    </w:p>
+    <w:p>
+      <w:pPr>
+        <w:rPr>
+          <w:rFonts w:ascii="Times New Roman" w:hAnsi="Times New Roman" w:cs="Times New Roman"/>
+          <w:sz w:val="32"/>
+          <w:szCs w:val="32"/>
+        </w:rPr>
+      </w:pPr>
+      <w:r>
+        <w:rPr>
+          <w:rFonts w:ascii="Times New Roman" w:hAnsi="Times New Roman" w:cs="Times New Roman"/>
+          <w:sz w:val="32"/>
+          <w:szCs w:val="32"/>
+        </w:rPr>
+        <w:t xml:space="preserve">Login page with Pop up message </w:t>
+      </w:r>
+    </w:p>
+    <w:p>
+      <w:pPr>
+        <w:rPr>
+          <w:rFonts w:ascii="Times New Roman" w:hAnsi="Times New Roman" w:cs="Times New Roman"/>
+          <w:sz w:val="32"/>
+          <w:szCs w:val="32"/>
+        </w:rPr>
+      </w:pPr>
+    </w:p>
+    <w:p>
+      <w:pPr>
+        <w:rPr>
+          <w:rFonts w:ascii="Times New Roman" w:hAnsi="Times New Roman" w:cs="Times New Roman"/>
+          <w:sz w:val="32"/>
+          <w:szCs w:val="32"/>
+        </w:rPr>
+      </w:pPr>
+      <w:proofErr w:type="spellStart"/>
+      <w:proofErr w:type="gramStart"/>
+      <w:r>
+        <w:rPr>
+          <w:rFonts w:ascii="Times New Roman" w:hAnsi="Times New Roman" w:cs="Times New Roman"/>
+          <w:sz w:val="32"/>
+          <w:szCs w:val="32"/>
+          <w:highlight w:val="yellow"/>
+        </w:rPr>
+        <w:t>sessionStorage</w:t>
+      </w:r>
+      <w:proofErr w:type="spellEnd"/>
+      <w:proofErr w:type="gramEnd"/>
+      <w:r>
+        <w:rPr>
+          <w:rFonts w:ascii="Times New Roman" w:hAnsi="Times New Roman" w:cs="Times New Roman"/>
+          <w:sz w:val="32"/>
+          <w:szCs w:val="32"/>
+          <w:highlight w:val="yellow"/>
+        </w:rPr>
+        <w:t xml:space="preserve"> or </w:t>
+      </w:r>
+      <w:proofErr w:type="spellStart"/>
+      <w:r>
+        <w:rPr>
+          <w:rFonts w:ascii="Times New Roman" w:hAnsi="Times New Roman" w:cs="Times New Roman"/>
+          <w:sz w:val="32"/>
+          <w:szCs w:val="32"/>
+          <w:highlight w:val="yellow"/>
+        </w:rPr>
+        <w:t>localStorage</w:t>
+      </w:r>
+      <w:proofErr w:type="spellEnd"/>
+      <w:r>
+        <w:rPr>
+          <w:rFonts w:ascii="Times New Roman" w:hAnsi="Times New Roman" w:cs="Times New Roman"/>
+          <w:sz w:val="32"/>
+          <w:szCs w:val="32"/>
+          <w:highlight w:val="yellow"/>
+        </w:rPr>
+        <w:t xml:space="preserve"> :</w:t>
+      </w:r>
+      <w:r>
+        <w:rPr>
+          <w:rFonts w:ascii="Times New Roman" w:hAnsi="Times New Roman" w:cs="Times New Roman"/>
+          <w:sz w:val="32"/>
+          <w:szCs w:val="32"/>
+        </w:rPr>
+        <w:t xml:space="preserve"> </w:t>
+      </w:r>
+    </w:p>
+    <w:p>
+      <w:pPr>
+        <w:rPr>
+          <w:rFonts w:ascii="Times New Roman" w:hAnsi="Times New Roman" w:cs="Times New Roman"/>
+          <w:sz w:val="32"/>
+          <w:szCs w:val="32"/>
+        </w:rPr>
+      </w:pPr>
+      <w:r>
+        <w:rPr>
+          <w:rFonts w:ascii="Times New Roman" w:hAnsi="Times New Roman" w:cs="Times New Roman"/>
+          <w:sz w:val="32"/>
+          <w:szCs w:val="32"/>
+        </w:rPr>
+        <w:t>&lt;!—</w:t>
+      </w:r>
+    </w:p>
+    <w:p>
+      <w:pPr>
+        <w:rPr>
+          <w:rFonts w:ascii="Times New Roman" w:hAnsi="Times New Roman" w:cs="Times New Roman"/>
+          <w:sz w:val="32"/>
+          <w:szCs w:val="32"/>
+        </w:rPr>
+      </w:pPr>
+      <w:r>
+        <w:rPr>
+          <w:rFonts w:ascii="Times New Roman" w:hAnsi="Times New Roman" w:cs="Times New Roman"/>
+          <w:sz w:val="32"/>
+          <w:szCs w:val="32"/>
+        </w:rPr>
+        <w:t xml:space="preserve">Html comments. </w:t>
+      </w:r>
+    </w:p>
+    <w:p>
+      <w:pPr>
+        <w:rPr>
+          <w:rFonts w:ascii="Times New Roman" w:hAnsi="Times New Roman" w:cs="Times New Roman"/>
+          <w:sz w:val="32"/>
+          <w:szCs w:val="32"/>
+        </w:rPr>
+      </w:pPr>
+    </w:p>
+    <w:p>
+      <w:pPr>
+        <w:rPr>
+          <w:rFonts w:ascii="Times New Roman" w:hAnsi="Times New Roman" w:cs="Times New Roman"/>
+          <w:sz w:val="32"/>
+          <w:szCs w:val="32"/>
+        </w:rPr>
+      </w:pPr>
+      <w:r>
+        <w:rPr>
+          <w:rFonts w:ascii="Times New Roman" w:hAnsi="Times New Roman" w:cs="Times New Roman"/>
+          <w:sz w:val="32"/>
+          <w:szCs w:val="32"/>
+        </w:rPr>
+        <w:t xml:space="preserve">Node JS </w:t>
+      </w:r>
+      <w:proofErr w:type="gramStart"/>
+      <w:r>
+        <w:rPr>
+          <w:rFonts w:ascii="Times New Roman" w:hAnsi="Times New Roman" w:cs="Times New Roman"/>
+          <w:sz w:val="32"/>
+          <w:szCs w:val="32"/>
+        </w:rPr>
+        <w:t>Overview :</w:t>
+      </w:r>
+      <w:proofErr w:type="gramEnd"/>
+    </w:p>
+    <w:p>
+      <w:pPr>
+        <w:rPr>
+          <w:rFonts w:ascii="Times New Roman" w:hAnsi="Times New Roman" w:cs="Times New Roman"/>
+          <w:sz w:val="32"/>
+          <w:szCs w:val="32"/>
+        </w:rPr>
+      </w:pPr>
+      <w:r>
+        <w:rPr>
+          <w:rFonts w:ascii="Times New Roman" w:hAnsi="Times New Roman" w:cs="Times New Roman"/>
+          <w:sz w:val="32"/>
+          <w:szCs w:val="32"/>
+        </w:rPr>
+        <w:t xml:space="preserve">Typescript and </w:t>
+      </w:r>
+      <w:proofErr w:type="gramStart"/>
+      <w:r>
+        <w:rPr>
+          <w:rFonts w:ascii="Times New Roman" w:hAnsi="Times New Roman" w:cs="Times New Roman"/>
+          <w:sz w:val="32"/>
+          <w:szCs w:val="32"/>
+        </w:rPr>
+        <w:t>Angular :</w:t>
+      </w:r>
+      <w:proofErr w:type="gramEnd"/>
+      <w:r>
+        <w:rPr>
+          <w:rFonts w:ascii="Times New Roman" w:hAnsi="Times New Roman" w:cs="Times New Roman"/>
+          <w:sz w:val="32"/>
+          <w:szCs w:val="32"/>
+        </w:rPr>
+        <w:t xml:space="preserve"> MEAN Stack </w:t>
+      </w:r>
+    </w:p>
+    <w:p>
+      <w:pPr>
+        <w:rPr>
+          <w:rFonts w:ascii="Times New Roman" w:hAnsi="Times New Roman" w:cs="Times New Roman"/>
+          <w:sz w:val="32"/>
+          <w:szCs w:val="32"/>
+        </w:rPr>
+      </w:pPr>
+      <w:r>
+        <w:rPr>
+          <w:rFonts w:ascii="Times New Roman" w:hAnsi="Times New Roman" w:cs="Times New Roman"/>
+          <w:sz w:val="32"/>
+          <w:szCs w:val="32"/>
+        </w:rPr>
+        <w:t>React JS</w:t>
+      </w:r>
+      <w:r>
+        <w:rPr>
+          <w:rFonts w:ascii="Times New Roman" w:hAnsi="Times New Roman" w:cs="Times New Roman"/>
+          <w:sz w:val="32"/>
+          <w:szCs w:val="32"/>
+        </w:rPr>
+        <w:tab/>
+      </w:r>
+      <w:r>
+        <w:rPr>
+          <w:rFonts w:ascii="Times New Roman" w:hAnsi="Times New Roman" w:cs="Times New Roman"/>
+          <w:sz w:val="32"/>
+          <w:szCs w:val="32"/>
+        </w:rPr>
+        <w:tab/>
+      </w:r>
+      <w:r>
+        <w:rPr>
+          <w:rFonts w:ascii="Times New Roman" w:hAnsi="Times New Roman" w:cs="Times New Roman"/>
+          <w:sz w:val="32"/>
+          <w:szCs w:val="32"/>
+        </w:rPr>
+        <w:tab/>
+        <w:t xml:space="preserve">: MERN Stack </w:t>
+      </w:r>
+    </w:p>
+    <w:p>
+      <w:pPr>
+        <w:rPr>
+          <w:rFonts w:ascii="Times New Roman" w:hAnsi="Times New Roman" w:cs="Times New Roman"/>
+          <w:sz w:val="32"/>
+          <w:szCs w:val="32"/>
+        </w:rPr>
+      </w:pPr>
+    </w:p>
+    <w:p>
+      <w:pPr>
+        <w:rPr>
+          <w:rFonts w:ascii="Times New Roman" w:hAnsi="Times New Roman" w:cs="Times New Roman"/>
+          <w:sz w:val="32"/>
+          <w:szCs w:val="32"/>
+        </w:rPr>
+      </w:pPr>
+      <w:proofErr w:type="spellStart"/>
+      <w:r>
+        <w:rPr>
+          <w:rFonts w:ascii="Times New Roman" w:hAnsi="Times New Roman" w:cs="Times New Roman"/>
+          <w:sz w:val="32"/>
+          <w:szCs w:val="32"/>
+        </w:rPr>
+        <w:lastRenderedPageBreak/>
+        <w:t>Js</w:t>
+      </w:r>
+      <w:proofErr w:type="spellEnd"/>
+      <w:r>
+        <w:rPr>
+          <w:rFonts w:ascii="Times New Roman" w:hAnsi="Times New Roman" w:cs="Times New Roman"/>
+          <w:sz w:val="32"/>
+          <w:szCs w:val="32"/>
+        </w:rPr>
+        <w:t xml:space="preserve">. </w:t>
+      </w:r>
+    </w:p>
+    <w:p>
+      <w:pPr>
+        <w:rPr>
+          <w:rFonts w:ascii="Times New Roman" w:hAnsi="Times New Roman" w:cs="Times New Roman"/>
+          <w:sz w:val="32"/>
+          <w:szCs w:val="32"/>
+        </w:rPr>
+      </w:pPr>
+      <w:proofErr w:type="gramStart"/>
+      <w:r>
+        <w:rPr>
+          <w:rFonts w:ascii="Times New Roman" w:hAnsi="Times New Roman" w:cs="Times New Roman"/>
+          <w:sz w:val="32"/>
+          <w:szCs w:val="32"/>
+        </w:rPr>
+        <w:t>let</w:t>
+      </w:r>
+      <w:proofErr w:type="gramEnd"/>
+      <w:r>
+        <w:rPr>
+          <w:rFonts w:ascii="Times New Roman" w:hAnsi="Times New Roman" w:cs="Times New Roman"/>
+          <w:sz w:val="32"/>
+          <w:szCs w:val="32"/>
+        </w:rPr>
+        <w:t xml:space="preserve"> count = 0;</w:t>
+      </w:r>
+    </w:p>
+    <w:p>
+      <w:pPr>
+        <w:rPr>
+          <w:rFonts w:ascii="Times New Roman" w:hAnsi="Times New Roman" w:cs="Times New Roman"/>
+          <w:sz w:val="32"/>
+          <w:szCs w:val="32"/>
+        </w:rPr>
+      </w:pPr>
+      <w:proofErr w:type="gramStart"/>
+      <w:r>
+        <w:rPr>
+          <w:rFonts w:ascii="Times New Roman" w:hAnsi="Times New Roman" w:cs="Times New Roman"/>
+          <w:sz w:val="32"/>
+          <w:szCs w:val="32"/>
+        </w:rPr>
+        <w:t>function</w:t>
+      </w:r>
+      <w:proofErr w:type="gramEnd"/>
+      <w:r>
+        <w:rPr>
+          <w:rFonts w:ascii="Times New Roman" w:hAnsi="Times New Roman" w:cs="Times New Roman"/>
+          <w:sz w:val="32"/>
+          <w:szCs w:val="32"/>
+        </w:rPr>
+        <w:t xml:space="preserve"> </w:t>
+      </w:r>
+      <w:proofErr w:type="spellStart"/>
+      <w:r>
+        <w:rPr>
+          <w:rFonts w:ascii="Times New Roman" w:hAnsi="Times New Roman" w:cs="Times New Roman"/>
+          <w:sz w:val="32"/>
+          <w:szCs w:val="32"/>
+        </w:rPr>
+        <w:t>likeFun</w:t>
+      </w:r>
+      <w:proofErr w:type="spellEnd"/>
+      <w:r>
+        <w:rPr>
+          <w:rFonts w:ascii="Times New Roman" w:hAnsi="Times New Roman" w:cs="Times New Roman"/>
+          <w:sz w:val="32"/>
+          <w:szCs w:val="32"/>
+        </w:rPr>
+        <w:t>() {</w:t>
+      </w:r>
+    </w:p>
+    <w:p>
+      <w:pPr>
+        <w:rPr>
+          <w:rFonts w:ascii="Times New Roman" w:hAnsi="Times New Roman" w:cs="Times New Roman"/>
+          <w:sz w:val="32"/>
+          <w:szCs w:val="32"/>
+        </w:rPr>
+      </w:pPr>
+      <w:r>
+        <w:rPr>
+          <w:rFonts w:ascii="Times New Roman" w:hAnsi="Times New Roman" w:cs="Times New Roman"/>
+          <w:sz w:val="32"/>
+          <w:szCs w:val="32"/>
+        </w:rPr>
+        <w:tab/>
+      </w:r>
+      <w:proofErr w:type="gramStart"/>
+      <w:r>
+        <w:rPr>
+          <w:rFonts w:ascii="Times New Roman" w:hAnsi="Times New Roman" w:cs="Times New Roman"/>
+          <w:sz w:val="32"/>
+          <w:szCs w:val="32"/>
+        </w:rPr>
+        <w:t>count</w:t>
+      </w:r>
+      <w:proofErr w:type="gramEnd"/>
+      <w:r>
+        <w:rPr>
+          <w:rFonts w:ascii="Times New Roman" w:hAnsi="Times New Roman" w:cs="Times New Roman"/>
+          <w:sz w:val="32"/>
+          <w:szCs w:val="32"/>
+        </w:rPr>
+        <w:t>++;</w:t>
+      </w:r>
+    </w:p>
+    <w:p>
+      <w:pPr>
+        <w:rPr>
+          <w:rFonts w:ascii="Times New Roman" w:hAnsi="Times New Roman" w:cs="Times New Roman"/>
+          <w:sz w:val="32"/>
+          <w:szCs w:val="32"/>
+        </w:rPr>
+      </w:pPr>
+      <w:r>
+        <w:rPr>
+          <w:rFonts w:ascii="Times New Roman" w:hAnsi="Times New Roman" w:cs="Times New Roman"/>
+          <w:sz w:val="32"/>
+          <w:szCs w:val="32"/>
+        </w:rPr>
+        <w:tab/>
+      </w:r>
+      <w:proofErr w:type="spellStart"/>
+      <w:proofErr w:type="gramStart"/>
+      <w:r>
+        <w:rPr>
+          <w:rFonts w:ascii="Times New Roman" w:hAnsi="Times New Roman" w:cs="Times New Roman"/>
+          <w:sz w:val="32"/>
+          <w:szCs w:val="32"/>
+        </w:rPr>
+        <w:t>document.getElementById</w:t>
+      </w:r>
+      <w:proofErr w:type="spellEnd"/>
+      <w:r>
+        <w:rPr>
+          <w:rFonts w:ascii="Times New Roman" w:hAnsi="Times New Roman" w:cs="Times New Roman"/>
+          <w:sz w:val="32"/>
+          <w:szCs w:val="32"/>
+        </w:rPr>
+        <w:t>(</w:t>
+      </w:r>
+      <w:proofErr w:type="gramEnd"/>
+      <w:r>
+        <w:rPr>
+          <w:rFonts w:ascii="Times New Roman" w:hAnsi="Times New Roman" w:cs="Times New Roman"/>
+          <w:sz w:val="32"/>
+          <w:szCs w:val="32"/>
+        </w:rPr>
+        <w:t>“</w:t>
+      </w:r>
+      <w:proofErr w:type="spellStart"/>
+      <w:r>
+        <w:rPr>
+          <w:rFonts w:ascii="Times New Roman" w:hAnsi="Times New Roman" w:cs="Times New Roman"/>
+          <w:sz w:val="32"/>
+          <w:szCs w:val="32"/>
+        </w:rPr>
+        <w:t>obj</w:t>
+      </w:r>
+      <w:proofErr w:type="spellEnd"/>
+      <w:r>
+        <w:rPr>
+          <w:rFonts w:ascii="Times New Roman" w:hAnsi="Times New Roman" w:cs="Times New Roman"/>
+          <w:sz w:val="32"/>
+          <w:szCs w:val="32"/>
+        </w:rPr>
+        <w:t>”).</w:t>
+      </w:r>
+      <w:proofErr w:type="spellStart"/>
+      <w:r>
+        <w:rPr>
+          <w:rFonts w:ascii="Times New Roman" w:hAnsi="Times New Roman" w:cs="Times New Roman"/>
+          <w:sz w:val="32"/>
+          <w:szCs w:val="32"/>
+        </w:rPr>
+        <w:t>innerHTML</w:t>
+      </w:r>
+      <w:proofErr w:type="spellEnd"/>
+      <w:r>
+        <w:rPr>
+          <w:rFonts w:ascii="Times New Roman" w:hAnsi="Times New Roman" w:cs="Times New Roman"/>
+          <w:sz w:val="32"/>
+          <w:szCs w:val="32"/>
+        </w:rPr>
+        <w:t>=count;</w:t>
+      </w:r>
+    </w:p>
+    <w:p>
+      <w:pPr>
+        <w:rPr>
+          <w:rFonts w:ascii="Times New Roman" w:hAnsi="Times New Roman" w:cs="Times New Roman"/>
+          <w:sz w:val="32"/>
+          <w:szCs w:val="32"/>
+        </w:rPr>
+      </w:pPr>
+      <w:r>
+        <w:rPr>
+          <w:rFonts w:ascii="Times New Roman" w:hAnsi="Times New Roman" w:cs="Times New Roman"/>
+          <w:sz w:val="32"/>
+          <w:szCs w:val="32"/>
+        </w:rPr>
+        <w:t>}</w:t>
+      </w:r>
+    </w:p>
+    <w:p>
+      <w:pPr>
+        <w:rPr>
+          <w:rFonts w:ascii="Times New Roman" w:hAnsi="Times New Roman" w:cs="Times New Roman"/>
+          <w:sz w:val="32"/>
+          <w:szCs w:val="32"/>
+        </w:rPr>
+      </w:pPr>
+    </w:p>
+    <w:p>
+      <w:pPr>
+        <w:rPr>
+          <w:rFonts w:ascii="Times New Roman" w:hAnsi="Times New Roman" w:cs="Times New Roman"/>
+          <w:sz w:val="32"/>
+          <w:szCs w:val="32"/>
+        </w:rPr>
+      </w:pPr>
+    </w:p>
+    <w:p>
+      <w:pPr>
+        <w:rPr>
+          <w:rFonts w:ascii="Times New Roman" w:hAnsi="Times New Roman" w:cs="Times New Roman"/>
+          <w:sz w:val="32"/>
+          <w:szCs w:val="32"/>
+        </w:rPr>
+      </w:pPr>
+      <w:r>
+        <w:rPr>
+          <w:rFonts w:ascii="Times New Roman" w:hAnsi="Times New Roman" w:cs="Times New Roman"/>
+          <w:sz w:val="32"/>
+          <w:szCs w:val="32"/>
+        </w:rPr>
+        <w:t>Html.</w:t>
+      </w:r>
+    </w:p>
+    <w:p>
+      <w:pPr>
+        <w:rPr>
+          <w:rFonts w:ascii="Times New Roman" w:hAnsi="Times New Roman" w:cs="Times New Roman"/>
+          <w:sz w:val="32"/>
+          <w:szCs w:val="32"/>
+        </w:rPr>
+      </w:pPr>
+    </w:p>
+    <w:p>
+      <w:pPr>
+        <w:rPr>
+          <w:rFonts w:ascii="Times New Roman" w:hAnsi="Times New Roman" w:cs="Times New Roman"/>
+          <w:sz w:val="32"/>
+          <w:szCs w:val="32"/>
+        </w:rPr>
+      </w:pPr>
+      <w:r>
+        <w:rPr>
+          <w:rFonts w:ascii="Times New Roman" w:hAnsi="Times New Roman" w:cs="Times New Roman"/>
+          <w:sz w:val="32"/>
+          <w:szCs w:val="32"/>
+        </w:rPr>
+        <w:t>&lt;</w:t>
+      </w:r>
+      <w:proofErr w:type="gramStart"/>
+      <w:r>
+        <w:rPr>
+          <w:rFonts w:ascii="Times New Roman" w:hAnsi="Times New Roman" w:cs="Times New Roman"/>
+          <w:sz w:val="32"/>
+          <w:szCs w:val="32"/>
+        </w:rPr>
+        <w:t>div</w:t>
+      </w:r>
+      <w:proofErr w:type="gramEnd"/>
+      <w:r>
+        <w:rPr>
+          <w:rFonts w:ascii="Times New Roman" w:hAnsi="Times New Roman" w:cs="Times New Roman"/>
+          <w:sz w:val="32"/>
+          <w:szCs w:val="32"/>
+        </w:rPr>
+        <w:t>&gt;</w:t>
+      </w:r>
+    </w:p>
+    <w:p>
+      <w:pPr>
+        <w:rPr>
+          <w:rFonts w:ascii="Times New Roman" w:hAnsi="Times New Roman" w:cs="Times New Roman"/>
+          <w:sz w:val="32"/>
+          <w:szCs w:val="32"/>
+        </w:rPr>
+      </w:pPr>
+      <w:r>
+        <w:rPr>
+          <w:rFonts w:ascii="Times New Roman" w:hAnsi="Times New Roman" w:cs="Times New Roman"/>
+          <w:sz w:val="32"/>
+          <w:szCs w:val="32"/>
+        </w:rPr>
+        <w:tab/>
+        <w:t>&lt;div id=”</w:t>
+      </w:r>
+      <w:proofErr w:type="spellStart"/>
+      <w:r>
+        <w:rPr>
+          <w:rFonts w:ascii="Times New Roman" w:hAnsi="Times New Roman" w:cs="Times New Roman"/>
+          <w:sz w:val="32"/>
+          <w:szCs w:val="32"/>
+        </w:rPr>
+        <w:t>obj</w:t>
+      </w:r>
+      <w:proofErr w:type="spellEnd"/>
+      <w:r>
+        <w:rPr>
+          <w:rFonts w:ascii="Times New Roman" w:hAnsi="Times New Roman" w:cs="Times New Roman"/>
+          <w:sz w:val="32"/>
+          <w:szCs w:val="32"/>
+        </w:rPr>
+        <w:t>”&gt;&lt;/div&gt;</w:t>
+      </w:r>
+    </w:p>
+    <w:p>
+      <w:pPr>
+        <w:rPr>
+          <w:rFonts w:ascii="Times New Roman" w:hAnsi="Times New Roman" w:cs="Times New Roman"/>
+          <w:sz w:val="32"/>
+          <w:szCs w:val="32"/>
+        </w:rPr>
+      </w:pPr>
+      <w:r>
+        <w:rPr>
+          <w:rFonts w:ascii="Times New Roman" w:hAnsi="Times New Roman" w:cs="Times New Roman"/>
+          <w:sz w:val="32"/>
+          <w:szCs w:val="32"/>
+        </w:rPr>
+        <w:t>&lt;</w:t>
+      </w:r>
+      <w:proofErr w:type="spellStart"/>
+      <w:r>
+        <w:rPr>
+          <w:rFonts w:ascii="Times New Roman" w:hAnsi="Times New Roman" w:cs="Times New Roman"/>
+          <w:sz w:val="32"/>
+          <w:szCs w:val="32"/>
+        </w:rPr>
+        <w:t>img</w:t>
+      </w:r>
+      <w:proofErr w:type="spellEnd"/>
+      <w:r>
+        <w:rPr>
+          <w:rFonts w:ascii="Times New Roman" w:hAnsi="Times New Roman" w:cs="Times New Roman"/>
+          <w:sz w:val="32"/>
+          <w:szCs w:val="32"/>
+        </w:rPr>
+        <w:t xml:space="preserve"> </w:t>
+      </w:r>
+      <w:proofErr w:type="spellStart"/>
+      <w:r>
+        <w:rPr>
+          <w:rFonts w:ascii="Times New Roman" w:hAnsi="Times New Roman" w:cs="Times New Roman"/>
+          <w:sz w:val="32"/>
+          <w:szCs w:val="32"/>
+        </w:rPr>
+        <w:t>src</w:t>
+      </w:r>
+      <w:proofErr w:type="spellEnd"/>
+      <w:r>
+        <w:rPr>
+          <w:rFonts w:ascii="Times New Roman" w:hAnsi="Times New Roman" w:cs="Times New Roman"/>
+          <w:sz w:val="32"/>
+          <w:szCs w:val="32"/>
+        </w:rPr>
+        <w:t xml:space="preserve">=”” </w:t>
+      </w:r>
+      <w:proofErr w:type="spellStart"/>
+      <w:r>
+        <w:rPr>
+          <w:rFonts w:ascii="Times New Roman" w:hAnsi="Times New Roman" w:cs="Times New Roman"/>
+          <w:sz w:val="32"/>
+          <w:szCs w:val="32"/>
+        </w:rPr>
+        <w:t>onClick</w:t>
+      </w:r>
+      <w:proofErr w:type="spellEnd"/>
+      <w:r>
+        <w:rPr>
+          <w:rFonts w:ascii="Times New Roman" w:hAnsi="Times New Roman" w:cs="Times New Roman"/>
+          <w:sz w:val="32"/>
+          <w:szCs w:val="32"/>
+        </w:rPr>
+        <w:t>=”</w:t>
+      </w:r>
+      <w:proofErr w:type="spellStart"/>
+      <w:proofErr w:type="gramStart"/>
+      <w:r>
+        <w:rPr>
+          <w:rFonts w:ascii="Times New Roman" w:hAnsi="Times New Roman" w:cs="Times New Roman"/>
+          <w:sz w:val="32"/>
+          <w:szCs w:val="32"/>
+        </w:rPr>
+        <w:t>likeFun</w:t>
+      </w:r>
+      <w:proofErr w:type="spellEnd"/>
+      <w:r>
+        <w:rPr>
+          <w:rFonts w:ascii="Times New Roman" w:hAnsi="Times New Roman" w:cs="Times New Roman"/>
+          <w:sz w:val="32"/>
+          <w:szCs w:val="32"/>
+        </w:rPr>
+        <w:t>(</w:t>
+      </w:r>
+      <w:proofErr w:type="gramEnd"/>
+      <w:r>
+        <w:rPr>
+          <w:rFonts w:ascii="Times New Roman" w:hAnsi="Times New Roman" w:cs="Times New Roman"/>
+          <w:sz w:val="32"/>
+          <w:szCs w:val="32"/>
+        </w:rPr>
+        <w:t>)”/&gt;</w:t>
+      </w:r>
+    </w:p>
+    <w:p>
+      <w:pPr>
+        <w:rPr>
+          <w:rFonts w:ascii="Times New Roman" w:hAnsi="Times New Roman" w:cs="Times New Roman"/>
+          <w:sz w:val="32"/>
+          <w:szCs w:val="32"/>
+        </w:rPr>
+      </w:pPr>
+      <w:r>
+        <w:rPr>
+          <w:rFonts w:ascii="Times New Roman" w:hAnsi="Times New Roman" w:cs="Times New Roman"/>
+          <w:sz w:val="32"/>
+          <w:szCs w:val="32"/>
+        </w:rPr>
+        <w:t>&lt;/div&gt;</w:t>
+      </w:r>
+    </w:p>
+    <w:p>
+      <w:pPr>
+        <w:rPr>
+          <w:rFonts w:ascii="Times New Roman" w:hAnsi="Times New Roman" w:cs="Times New Roman"/>
+          <w:sz w:val="32"/>
+          <w:szCs w:val="32"/>
+        </w:rPr>
+      </w:pPr>
+    </w:p>
+    <w:p>
+      <w:pPr>
+        <w:rPr>
+          <w:rFonts w:ascii="Times New Roman" w:hAnsi="Times New Roman" w:cs="Times New Roman"/>
+          <w:b/>
+          <w:sz w:val="32"/>
+          <w:szCs w:val="32"/>
+          <w:highlight w:val="yellow"/>
+        </w:rPr>
+      </w:pPr>
+    </w:p>
+    <w:p>
+      <w:pPr>
+        <w:rPr>
+          <w:rFonts w:ascii="Times New Roman" w:hAnsi="Times New Roman" w:cs="Times New Roman"/>
+          <w:b/>
+          <w:sz w:val="32"/>
+          <w:szCs w:val="32"/>
+          <w:highlight w:val="yellow"/>
+        </w:rPr>
+      </w:pPr>
+    </w:p>
+    <w:p>
+      <w:pPr>
+        <w:rPr>
+          <w:rFonts w:ascii="Times New Roman" w:hAnsi="Times New Roman" w:cs="Times New Roman"/>
+          <w:b/>
+          <w:sz w:val="32"/>
+          <w:szCs w:val="32"/>
+          <w:highlight w:val="yellow"/>
+        </w:rPr>
+      </w:pPr>
+    </w:p>
+    <w:p>
+      <w:pPr>
+        <w:rPr>
+          <w:rFonts w:ascii="Times New Roman" w:hAnsi="Times New Roman" w:cs="Times New Roman"/>
+          <w:b/>
+          <w:sz w:val="32"/>
+          <w:szCs w:val="32"/>
+          <w:highlight w:val="yellow"/>
+        </w:rPr>
+      </w:pPr>
+    </w:p>
+    <w:p>
+      <w:pPr>
+        <w:rPr>
+          <w:rFonts w:ascii="Times New Roman" w:hAnsi="Times New Roman" w:cs="Times New Roman"/>
+          <w:b/>
+          <w:sz w:val="32"/>
+          <w:szCs w:val="32"/>
+          <w:highlight w:val="yellow"/>
+        </w:rPr>
+      </w:pPr>
+    </w:p>
+    <w:p>
+      <w:pPr>
+        <w:rPr>
+          <w:rFonts w:ascii="Times New Roman" w:hAnsi="Times New Roman" w:cs="Times New Roman"/>
+          <w:b/>
+          <w:sz w:val="32"/>
+          <w:szCs w:val="32"/>
+          <w:highlight w:val="yellow"/>
+        </w:rPr>
+      </w:pPr>
+    </w:p>
+    <w:p>
+      <w:pPr>
+        <w:rPr>
+          <w:rFonts w:ascii="Times New Roman" w:hAnsi="Times New Roman" w:cs="Times New Roman"/>
+          <w:b/>
+          <w:sz w:val="32"/>
+          <w:szCs w:val="32"/>
+          <w:highlight w:val="yellow"/>
+        </w:rPr>
+      </w:pPr>
+    </w:p>
+    <w:p>
+      <w:pPr>
+        <w:rPr>
+          <w:rFonts w:ascii="Times New Roman" w:hAnsi="Times New Roman" w:cs="Times New Roman"/>
+          <w:b/>
+          <w:sz w:val="32"/>
+          <w:szCs w:val="32"/>
+          <w:highlight w:val="yellow"/>
+        </w:rPr>
+      </w:pPr>
+    </w:p>
+    <w:p>
+      <w:pPr>
+        <w:rPr>
+          <w:rFonts w:ascii="Times New Roman" w:hAnsi="Times New Roman" w:cs="Times New Roman"/>
+          <w:b/>
+          <w:sz w:val="32"/>
+          <w:szCs w:val="32"/>
+          <w:highlight w:val="yellow"/>
+        </w:rPr>
+      </w:pPr>
+    </w:p>
+    <w:p>
+      <w:pPr>
+        <w:rPr>
+          <w:rFonts w:ascii="Times New Roman" w:hAnsi="Times New Roman" w:cs="Times New Roman"/>
+          <w:b/>
+          <w:sz w:val="32"/>
+          <w:szCs w:val="32"/>
+          <w:highlight w:val="yellow"/>
+        </w:rPr>
+      </w:pPr>
+    </w:p>
+    <w:p>
+      <w:pPr>
+        <w:rPr>
+          <w:rFonts w:ascii="Times New Roman" w:hAnsi="Times New Roman" w:cs="Times New Roman"/>
+          <w:b/>
+          <w:sz w:val="32"/>
+          <w:szCs w:val="32"/>
+        </w:rPr>
+      </w:pPr>
+      <w:r>
+        <w:rPr>
+          <w:rFonts w:ascii="Times New Roman" w:hAnsi="Times New Roman" w:cs="Times New Roman"/>
+          <w:b/>
+          <w:sz w:val="32"/>
+          <w:szCs w:val="32"/>
+          <w:highlight w:val="yellow"/>
+        </w:rPr>
+        <w:lastRenderedPageBreak/>
+        <w:t xml:space="preserve">Day </w:t>
+      </w:r>
+      <w:proofErr w:type="gramStart"/>
+      <w:r>
+        <w:rPr>
+          <w:rFonts w:ascii="Times New Roman" w:hAnsi="Times New Roman" w:cs="Times New Roman"/>
+          <w:b/>
+          <w:sz w:val="32"/>
+          <w:szCs w:val="32"/>
+          <w:highlight w:val="yellow"/>
+        </w:rPr>
+        <w:t>8 :</w:t>
+      </w:r>
+      <w:proofErr w:type="gramEnd"/>
+      <w:r>
+        <w:rPr>
+          <w:rFonts w:ascii="Times New Roman" w:hAnsi="Times New Roman" w:cs="Times New Roman"/>
+          <w:b/>
+          <w:sz w:val="32"/>
+          <w:szCs w:val="32"/>
+          <w:highlight w:val="yellow"/>
+        </w:rPr>
+        <w:t xml:space="preserve"> 6/12/2020</w:t>
+      </w:r>
+    </w:p>
+    <w:p>
+      <w:pPr>
+        <w:rPr>
+          <w:rFonts w:ascii="Times New Roman" w:hAnsi="Times New Roman" w:cs="Times New Roman"/>
+          <w:b/>
+          <w:sz w:val="32"/>
+          <w:szCs w:val="32"/>
+        </w:rPr>
+      </w:pPr>
+      <w:proofErr w:type="gramStart"/>
+      <w:r>
+        <w:rPr>
+          <w:rFonts w:ascii="Times New Roman" w:hAnsi="Times New Roman" w:cs="Times New Roman"/>
+          <w:b/>
+          <w:sz w:val="32"/>
+          <w:szCs w:val="32"/>
+        </w:rPr>
+        <w:t>fun(</w:t>
+      </w:r>
+      <w:proofErr w:type="gramEnd"/>
+      <w:r>
+        <w:rPr>
+          <w:rFonts w:ascii="Times New Roman" w:hAnsi="Times New Roman" w:cs="Times New Roman"/>
+          <w:b/>
+          <w:sz w:val="32"/>
+          <w:szCs w:val="32"/>
+        </w:rPr>
+        <w:t>) {</w:t>
+      </w:r>
+    </w:p>
+    <w:p>
+      <w:pPr>
+        <w:rPr>
+          <w:rFonts w:ascii="Times New Roman" w:hAnsi="Times New Roman" w:cs="Times New Roman"/>
+          <w:b/>
+          <w:sz w:val="32"/>
+          <w:szCs w:val="32"/>
+        </w:rPr>
+      </w:pPr>
+      <w:proofErr w:type="spellStart"/>
+      <w:proofErr w:type="gramStart"/>
+      <w:r>
+        <w:rPr>
+          <w:rFonts w:ascii="Times New Roman" w:hAnsi="Times New Roman" w:cs="Times New Roman"/>
+          <w:b/>
+          <w:sz w:val="32"/>
+          <w:szCs w:val="32"/>
+        </w:rPr>
+        <w:t>sessionStorage.setItem</w:t>
+      </w:r>
+      <w:proofErr w:type="spellEnd"/>
+      <w:r>
+        <w:rPr>
+          <w:rFonts w:ascii="Times New Roman" w:hAnsi="Times New Roman" w:cs="Times New Roman"/>
+          <w:b/>
+          <w:sz w:val="32"/>
+          <w:szCs w:val="32"/>
+        </w:rPr>
+        <w:t>(</w:t>
+      </w:r>
+      <w:proofErr w:type="gramEnd"/>
+      <w:r>
+        <w:rPr>
+          <w:rFonts w:ascii="Times New Roman" w:hAnsi="Times New Roman" w:cs="Times New Roman"/>
+          <w:b/>
+          <w:sz w:val="32"/>
+          <w:szCs w:val="32"/>
+        </w:rPr>
+        <w:t>“</w:t>
+      </w:r>
+      <w:proofErr w:type="spellStart"/>
+      <w:r>
+        <w:rPr>
+          <w:rFonts w:ascii="Times New Roman" w:hAnsi="Times New Roman" w:cs="Times New Roman"/>
+          <w:b/>
+          <w:sz w:val="32"/>
+          <w:szCs w:val="32"/>
+        </w:rPr>
+        <w:t>obj</w:t>
+      </w:r>
+      <w:proofErr w:type="spellEnd"/>
+      <w:r>
+        <w:rPr>
+          <w:rFonts w:ascii="Times New Roman" w:hAnsi="Times New Roman" w:cs="Times New Roman"/>
+          <w:b/>
+          <w:sz w:val="32"/>
+          <w:szCs w:val="32"/>
+        </w:rPr>
+        <w:t>”,”Ravi”);</w:t>
+      </w:r>
+    </w:p>
+    <w:p>
+      <w:pPr>
+        <w:rPr>
+          <w:rFonts w:ascii="Times New Roman" w:hAnsi="Times New Roman" w:cs="Times New Roman"/>
+          <w:b/>
+          <w:sz w:val="32"/>
+          <w:szCs w:val="32"/>
+        </w:rPr>
+      </w:pPr>
+      <w:r>
+        <w:rPr>
+          <w:rFonts w:ascii="Times New Roman" w:hAnsi="Times New Roman" w:cs="Times New Roman"/>
+          <w:b/>
+          <w:sz w:val="32"/>
+          <w:szCs w:val="32"/>
+        </w:rPr>
+        <w:t>}</w:t>
+      </w:r>
+    </w:p>
+    <w:p>
+      <w:pPr>
+        <w:rPr>
+          <w:rFonts w:ascii="Times New Roman" w:hAnsi="Times New Roman" w:cs="Times New Roman"/>
+          <w:b/>
+          <w:sz w:val="32"/>
+          <w:szCs w:val="32"/>
+        </w:rPr>
+      </w:pPr>
+    </w:p>
+    <w:p>
+      <w:pPr>
+        <w:rPr>
+          <w:rFonts w:ascii="Times New Roman" w:hAnsi="Times New Roman" w:cs="Times New Roman"/>
+          <w:b/>
+          <w:sz w:val="32"/>
+          <w:szCs w:val="32"/>
+        </w:rPr>
+      </w:pPr>
+      <w:r>
+        <w:rPr>
+          <w:rFonts w:ascii="Times New Roman" w:hAnsi="Times New Roman" w:cs="Times New Roman"/>
+          <w:b/>
+          <w:sz w:val="32"/>
+          <w:szCs w:val="32"/>
+        </w:rPr>
+        <w:softHyphen/>
+      </w:r>
+      <w:r>
+        <w:rPr>
+          <w:rFonts w:ascii="Times New Roman" w:hAnsi="Times New Roman" w:cs="Times New Roman"/>
+          <w:b/>
+          <w:sz w:val="32"/>
+          <w:szCs w:val="32"/>
+        </w:rPr>
+        <w:softHyphen/>
+      </w:r>
+      <w:r>
+        <w:rPr>
+          <w:rFonts w:ascii="Times New Roman" w:hAnsi="Times New Roman" w:cs="Times New Roman"/>
+          <w:b/>
+          <w:sz w:val="32"/>
+          <w:szCs w:val="32"/>
+        </w:rPr>
+        <w:softHyphen/>
+      </w:r>
+      <w:r>
+        <w:rPr>
+          <w:rFonts w:ascii="Times New Roman" w:hAnsi="Times New Roman" w:cs="Times New Roman"/>
+          <w:b/>
+          <w:sz w:val="32"/>
+          <w:szCs w:val="32"/>
+        </w:rPr>
+        <w:t xml:space="preserve">&lt;form action=”dashboard.html” </w:t>
+      </w:r>
+      <w:proofErr w:type="spellStart"/>
+      <w:r>
+        <w:rPr>
+          <w:rFonts w:ascii="Times New Roman" w:hAnsi="Times New Roman" w:cs="Times New Roman"/>
+          <w:b/>
+          <w:sz w:val="32"/>
+          <w:szCs w:val="32"/>
+        </w:rPr>
+        <w:t>onSubmit</w:t>
+      </w:r>
+      <w:proofErr w:type="spellEnd"/>
+      <w:r>
+        <w:rPr>
+          <w:rFonts w:ascii="Times New Roman" w:hAnsi="Times New Roman" w:cs="Times New Roman"/>
+          <w:b/>
+          <w:sz w:val="32"/>
+          <w:szCs w:val="32"/>
+        </w:rPr>
+        <w:t xml:space="preserve">=”return </w:t>
+      </w:r>
+      <w:proofErr w:type="gramStart"/>
+      <w:r>
+        <w:rPr>
+          <w:rFonts w:ascii="Times New Roman" w:hAnsi="Times New Roman" w:cs="Times New Roman"/>
+          <w:b/>
+          <w:sz w:val="32"/>
+          <w:szCs w:val="32"/>
+        </w:rPr>
+        <w:t>fun(</w:t>
+      </w:r>
+      <w:proofErr w:type="gramEnd"/>
+      <w:r>
+        <w:rPr>
+          <w:rFonts w:ascii="Times New Roman" w:hAnsi="Times New Roman" w:cs="Times New Roman"/>
+          <w:b/>
+          <w:sz w:val="32"/>
+          <w:szCs w:val="32"/>
+        </w:rPr>
+        <w:t>)”&gt;</w:t>
+      </w:r>
+    </w:p>
+    <w:p>
+      <w:pPr>
+        <w:rPr>
+          <w:rFonts w:ascii="Times New Roman" w:hAnsi="Times New Roman" w:cs="Times New Roman"/>
+          <w:b/>
+          <w:sz w:val="32"/>
+          <w:szCs w:val="32"/>
+        </w:rPr>
+      </w:pPr>
+    </w:p>
+    <w:p>
+      <w:pPr>
+        <w:rPr>
+          <w:rFonts w:ascii="Times New Roman" w:hAnsi="Times New Roman" w:cs="Times New Roman"/>
+          <w:b/>
+          <w:sz w:val="32"/>
+          <w:szCs w:val="32"/>
+        </w:rPr>
+      </w:pPr>
+      <w:r>
+        <w:rPr>
+          <w:rFonts w:ascii="Times New Roman" w:hAnsi="Times New Roman" w:cs="Times New Roman"/>
+          <w:b/>
+          <w:sz w:val="32"/>
+          <w:szCs w:val="32"/>
+        </w:rPr>
+        <w:t>&lt;/form&gt;</w:t>
+      </w:r>
+    </w:p>
+    <w:p>
+      <w:pPr>
+        <w:rPr>
+          <w:rFonts w:ascii="Times New Roman" w:hAnsi="Times New Roman" w:cs="Times New Roman"/>
+          <w:b/>
+          <w:sz w:val="32"/>
+          <w:szCs w:val="32"/>
+        </w:rPr>
+      </w:pPr>
+    </w:p>
+    <w:p>
+      <w:pPr>
+        <w:rPr>
+          <w:rFonts w:ascii="Times New Roman" w:hAnsi="Times New Roman" w:cs="Times New Roman"/>
+          <w:b/>
+          <w:sz w:val="32"/>
+          <w:szCs w:val="32"/>
+        </w:rPr>
+      </w:pPr>
+      <w:r>
+        <w:rPr>
+          <w:rFonts w:ascii="Times New Roman" w:hAnsi="Times New Roman" w:cs="Times New Roman"/>
+          <w:b/>
+          <w:sz w:val="32"/>
+          <w:szCs w:val="32"/>
+        </w:rPr>
+        <w:t xml:space="preserve">Another page </w:t>
+      </w:r>
+    </w:p>
+    <w:p>
+      <w:pPr>
+        <w:rPr>
+          <w:rFonts w:ascii="Times New Roman" w:hAnsi="Times New Roman" w:cs="Times New Roman"/>
+          <w:b/>
+          <w:sz w:val="32"/>
+          <w:szCs w:val="32"/>
+        </w:rPr>
+      </w:pPr>
+      <w:proofErr w:type="spellStart"/>
+      <w:proofErr w:type="gramStart"/>
+      <w:r>
+        <w:rPr>
+          <w:rFonts w:ascii="Times New Roman" w:hAnsi="Times New Roman" w:cs="Times New Roman"/>
+          <w:b/>
+          <w:sz w:val="32"/>
+          <w:szCs w:val="32"/>
+        </w:rPr>
+        <w:t>sessionStorage.getItem</w:t>
+      </w:r>
+      <w:proofErr w:type="spellEnd"/>
+      <w:r>
+        <w:rPr>
+          <w:rFonts w:ascii="Times New Roman" w:hAnsi="Times New Roman" w:cs="Times New Roman"/>
+          <w:b/>
+          <w:sz w:val="32"/>
+          <w:szCs w:val="32"/>
+        </w:rPr>
+        <w:t>(</w:t>
+      </w:r>
+      <w:proofErr w:type="gramEnd"/>
+      <w:r>
+        <w:rPr>
+          <w:rFonts w:ascii="Times New Roman" w:hAnsi="Times New Roman" w:cs="Times New Roman"/>
+          <w:b/>
+          <w:sz w:val="32"/>
+          <w:szCs w:val="32"/>
+        </w:rPr>
+        <w:t>“</w:t>
+      </w:r>
+      <w:proofErr w:type="spellStart"/>
+      <w:r>
+        <w:rPr>
+          <w:rFonts w:ascii="Times New Roman" w:hAnsi="Times New Roman" w:cs="Times New Roman"/>
+          <w:b/>
+          <w:sz w:val="32"/>
+          <w:szCs w:val="32"/>
+        </w:rPr>
+        <w:t>obj</w:t>
+      </w:r>
+      <w:proofErr w:type="spellEnd"/>
+      <w:r>
+        <w:rPr>
+          <w:rFonts w:ascii="Times New Roman" w:hAnsi="Times New Roman" w:cs="Times New Roman"/>
+          <w:b/>
+          <w:sz w:val="32"/>
+          <w:szCs w:val="32"/>
+        </w:rPr>
+        <w:t>”);</w:t>
+      </w:r>
+    </w:p>
+    <w:p>
+      <w:pPr>
+        <w:rPr>
+          <w:rFonts w:ascii="Times New Roman" w:hAnsi="Times New Roman" w:cs="Times New Roman"/>
+          <w:b/>
+          <w:sz w:val="32"/>
+          <w:szCs w:val="32"/>
+        </w:rPr>
+      </w:pPr>
+    </w:p>
+    <w:p>
+      <w:pPr>
+        <w:rPr>
+          <w:rFonts w:ascii="Times New Roman" w:hAnsi="Times New Roman" w:cs="Times New Roman"/>
+          <w:b/>
+          <w:sz w:val="32"/>
+          <w:szCs w:val="32"/>
+        </w:rPr>
+      </w:pPr>
+    </w:p>
+    <w:p>
+      <w:pPr>
+        <w:rPr>
+          <w:rFonts w:ascii="Times New Roman" w:hAnsi="Times New Roman" w:cs="Times New Roman"/>
+          <w:b/>
+          <w:sz w:val="32"/>
+          <w:szCs w:val="32"/>
+        </w:rPr>
+      </w:pPr>
+      <w:proofErr w:type="spellStart"/>
+      <w:r>
+        <w:rPr>
+          <w:rFonts w:ascii="Times New Roman" w:hAnsi="Times New Roman" w:cs="Times New Roman"/>
+          <w:b/>
+          <w:sz w:val="32"/>
+          <w:szCs w:val="32"/>
+        </w:rPr>
+        <w:t>Nav</w:t>
+      </w:r>
+      <w:proofErr w:type="spellEnd"/>
+      <w:r>
+        <w:rPr>
+          <w:rFonts w:ascii="Times New Roman" w:hAnsi="Times New Roman" w:cs="Times New Roman"/>
+          <w:b/>
+          <w:sz w:val="32"/>
+          <w:szCs w:val="32"/>
+        </w:rPr>
+        <w:t xml:space="preserve"> </w:t>
+      </w:r>
+    </w:p>
+    <w:p>
+      <w:pPr>
+        <w:rPr>
+          <w:rFonts w:ascii="Times New Roman" w:hAnsi="Times New Roman" w:cs="Times New Roman"/>
+          <w:b/>
+          <w:sz w:val="32"/>
+          <w:szCs w:val="32"/>
+        </w:rPr>
+      </w:pPr>
+    </w:p>
+    <w:p>
+      <w:pPr>
+        <w:rPr>
+          <w:rFonts w:ascii="Times New Roman" w:hAnsi="Times New Roman" w:cs="Times New Roman"/>
+          <w:b/>
+          <w:sz w:val="32"/>
+          <w:szCs w:val="32"/>
+        </w:rPr>
+      </w:pPr>
+      <w:r>
+        <w:rPr>
+          <w:rFonts w:ascii="Times New Roman" w:hAnsi="Times New Roman" w:cs="Times New Roman"/>
+          <w:b/>
+          <w:sz w:val="32"/>
+          <w:szCs w:val="32"/>
+        </w:rPr>
+        <w:t xml:space="preserve">Dropdown </w:t>
+      </w:r>
+    </w:p>
+    <w:p>
+      <w:pPr>
+        <w:rPr>
+          <w:rFonts w:ascii="Times New Roman" w:hAnsi="Times New Roman" w:cs="Times New Roman"/>
+          <w:b/>
+          <w:sz w:val="32"/>
+          <w:szCs w:val="32"/>
+        </w:rPr>
+      </w:pPr>
+    </w:p>
+    <w:p>
+      <w:pPr>
+        <w:rPr>
+          <w:rFonts w:ascii="Times New Roman" w:hAnsi="Times New Roman" w:cs="Times New Roman"/>
+          <w:b/>
+          <w:sz w:val="32"/>
+          <w:szCs w:val="32"/>
+        </w:rPr>
+      </w:pPr>
+      <w:proofErr w:type="gramStart"/>
+      <w:r>
+        <w:rPr>
+          <w:rFonts w:ascii="Times New Roman" w:hAnsi="Times New Roman" w:cs="Times New Roman"/>
+          <w:b/>
+          <w:sz w:val="32"/>
+          <w:szCs w:val="32"/>
+        </w:rPr>
+        <w:t>Modal :</w:t>
+      </w:r>
+      <w:proofErr w:type="gramEnd"/>
+      <w:r>
+        <w:rPr>
+          <w:rFonts w:ascii="Times New Roman" w:hAnsi="Times New Roman" w:cs="Times New Roman"/>
+          <w:b/>
+          <w:sz w:val="32"/>
+          <w:szCs w:val="32"/>
+        </w:rPr>
+        <w:t xml:space="preserve"> Bootstrap modal class provide few events base function to display the contents using pop message. </w:t>
+      </w:r>
+    </w:p>
+    <w:p>
+      <w:pPr>
+        <w:rPr>
+          <w:rFonts w:ascii="Times New Roman" w:hAnsi="Times New Roman" w:cs="Times New Roman"/>
+          <w:b/>
+          <w:sz w:val="32"/>
+          <w:szCs w:val="32"/>
+        </w:rPr>
+      </w:pPr>
+      <w:r>
+        <w:rPr>
+          <w:rFonts w:ascii="Times New Roman" w:hAnsi="Times New Roman" w:cs="Times New Roman"/>
+          <w:b/>
+          <w:sz w:val="32"/>
+          <w:szCs w:val="32"/>
+        </w:rPr>
+        <w:t xml:space="preserve">Like </w:t>
+      </w:r>
+      <w:proofErr w:type="spellStart"/>
+      <w:proofErr w:type="gramStart"/>
+      <w:r>
+        <w:rPr>
+          <w:rFonts w:ascii="Times New Roman" w:hAnsi="Times New Roman" w:cs="Times New Roman"/>
+          <w:b/>
+          <w:sz w:val="32"/>
+          <w:szCs w:val="32"/>
+        </w:rPr>
+        <w:t>a</w:t>
+      </w:r>
+      <w:proofErr w:type="spellEnd"/>
+      <w:proofErr w:type="gramEnd"/>
+      <w:r>
+        <w:rPr>
+          <w:rFonts w:ascii="Times New Roman" w:hAnsi="Times New Roman" w:cs="Times New Roman"/>
+          <w:b/>
+          <w:sz w:val="32"/>
+          <w:szCs w:val="32"/>
+        </w:rPr>
+        <w:t xml:space="preserve"> alert of JavaScript pre-defined functions. </w:t>
+      </w:r>
+    </w:p>
+    <w:p>
+      <w:pPr>
+        <w:rPr>
+          <w:rFonts w:ascii="Times New Roman" w:hAnsi="Times New Roman" w:cs="Times New Roman"/>
+          <w:b/>
+          <w:sz w:val="32"/>
+          <w:szCs w:val="32"/>
+        </w:rPr>
+      </w:pPr>
+    </w:p>
+    <w:p>
+      <w:pPr>
+        <w:rPr>
+          <w:rFonts w:ascii="Times New Roman" w:hAnsi="Times New Roman" w:cs="Times New Roman"/>
+          <w:b/>
+          <w:sz w:val="32"/>
+          <w:szCs w:val="32"/>
+        </w:rPr>
+      </w:pPr>
+      <w:r>
+        <w:rPr>
+          <w:rFonts w:ascii="Times New Roman" w:hAnsi="Times New Roman" w:cs="Times New Roman"/>
+          <w:b/>
+          <w:sz w:val="32"/>
+          <w:szCs w:val="32"/>
+        </w:rPr>
+        <w:t xml:space="preserve">Modal divided into three parts </w:t>
+      </w:r>
+    </w:p>
+    <w:p>
+      <w:pPr>
+        <w:rPr>
+          <w:rFonts w:ascii="Times New Roman" w:hAnsi="Times New Roman" w:cs="Times New Roman"/>
+          <w:b/>
+          <w:sz w:val="32"/>
+          <w:szCs w:val="32"/>
+        </w:rPr>
+      </w:pPr>
+      <w:r>
+        <w:rPr>
+          <w:rFonts w:ascii="Times New Roman" w:hAnsi="Times New Roman" w:cs="Times New Roman"/>
+          <w:b/>
+          <w:sz w:val="32"/>
+          <w:szCs w:val="32"/>
+        </w:rPr>
+        <w:t xml:space="preserve">Header part </w:t>
+      </w:r>
+    </w:p>
+    <w:p>
+      <w:pPr>
+        <w:rPr>
+          <w:rFonts w:ascii="Times New Roman" w:hAnsi="Times New Roman" w:cs="Times New Roman"/>
+          <w:b/>
+          <w:sz w:val="32"/>
+          <w:szCs w:val="32"/>
+        </w:rPr>
+      </w:pPr>
+      <w:r>
+        <w:rPr>
+          <w:rFonts w:ascii="Times New Roman" w:hAnsi="Times New Roman" w:cs="Times New Roman"/>
+          <w:b/>
+          <w:sz w:val="32"/>
+          <w:szCs w:val="32"/>
+        </w:rPr>
+        <w:t xml:space="preserve">Body part </w:t>
+      </w:r>
+    </w:p>
+    <w:p>
+      <w:pPr>
+        <w:rPr>
+          <w:rFonts w:ascii="Times New Roman" w:hAnsi="Times New Roman" w:cs="Times New Roman"/>
+          <w:b/>
+          <w:sz w:val="32"/>
+          <w:szCs w:val="32"/>
+        </w:rPr>
+      </w:pPr>
+      <w:r>
+        <w:rPr>
+          <w:rFonts w:ascii="Times New Roman" w:hAnsi="Times New Roman" w:cs="Times New Roman"/>
+          <w:b/>
+          <w:sz w:val="32"/>
+          <w:szCs w:val="32"/>
+        </w:rPr>
+        <w:t xml:space="preserve">Footer part </w:t>
+      </w:r>
+    </w:p>
+    <w:p>
+      <w:pPr>
+        <w:rPr>
+          <w:rFonts w:ascii="Times New Roman" w:hAnsi="Times New Roman" w:cs="Times New Roman"/>
+          <w:b/>
+          <w:sz w:val="32"/>
+          <w:szCs w:val="32"/>
+        </w:rPr>
+      </w:pPr>
+    </w:p>
+    <w:p>
+      <w:pPr>
+        <w:rPr>
+          <w:rFonts w:ascii="Times New Roman" w:hAnsi="Times New Roman" w:cs="Times New Roman"/>
+          <w:b/>
+          <w:sz w:val="32"/>
+          <w:szCs w:val="32"/>
+        </w:rPr>
+      </w:pPr>
+      <w:r>
+        <w:rPr>
+          <w:rFonts w:ascii="Times New Roman" w:hAnsi="Times New Roman" w:cs="Times New Roman"/>
+          <w:b/>
+          <w:sz w:val="32"/>
+          <w:szCs w:val="32"/>
+        </w:rPr>
+        <w:t xml:space="preserve">Template or Protocol of Web Application. </w:t>
+      </w:r>
+    </w:p>
+    <w:p>
+      <w:pPr>
+        <w:rPr>
+          <w:rFonts w:ascii="Times New Roman" w:hAnsi="Times New Roman" w:cs="Times New Roman"/>
+          <w:b/>
+          <w:sz w:val="32"/>
+          <w:szCs w:val="32"/>
+        </w:rPr>
+      </w:pPr>
+    </w:p>
+    <w:p>
+      <w:pPr>
+        <w:rPr>
+          <w:rFonts w:ascii="Times New Roman" w:hAnsi="Times New Roman" w:cs="Times New Roman"/>
+          <w:b/>
+          <w:sz w:val="32"/>
+          <w:szCs w:val="32"/>
+        </w:rPr>
+      </w:pPr>
+      <w:r>
+        <w:rPr>
+          <w:rFonts w:ascii="Times New Roman" w:hAnsi="Times New Roman" w:cs="Times New Roman"/>
+          <w:b/>
+          <w:sz w:val="32"/>
+          <w:szCs w:val="32"/>
+        </w:rPr>
+        <w:t xml:space="preserve">Few template open source </w:t>
+      </w:r>
+    </w:p>
+    <w:p>
+      <w:pPr>
+        <w:rPr>
+          <w:rFonts w:ascii="Times New Roman" w:hAnsi="Times New Roman" w:cs="Times New Roman"/>
+          <w:b/>
+          <w:sz w:val="32"/>
+          <w:szCs w:val="32"/>
+        </w:rPr>
+      </w:pPr>
+      <w:r>
+        <w:rPr>
+          <w:rFonts w:ascii="Times New Roman" w:hAnsi="Times New Roman" w:cs="Times New Roman"/>
+          <w:b/>
+          <w:sz w:val="32"/>
+          <w:szCs w:val="32"/>
+        </w:rPr>
+        <w:t xml:space="preserve">Few Template we have to pay the amount to organization. </w:t>
+      </w:r>
+    </w:p>
+    <w:p>
+      <w:pPr>
+        <w:rPr>
+          <w:rFonts w:ascii="Times New Roman" w:hAnsi="Times New Roman" w:cs="Times New Roman"/>
+          <w:b/>
+          <w:sz w:val="32"/>
+          <w:szCs w:val="32"/>
+        </w:rPr>
+      </w:pPr>
+    </w:p>
+    <w:p>
+      <w:pPr>
+        <w:rPr>
+          <w:rFonts w:ascii="Times New Roman" w:hAnsi="Times New Roman" w:cs="Times New Roman"/>
+          <w:b/>
+          <w:sz w:val="32"/>
+          <w:szCs w:val="32"/>
+        </w:rPr>
+      </w:pPr>
+    </w:p>
+    <w:p>
+      <w:pPr>
+        <w:rPr>
+          <w:rFonts w:ascii="Times New Roman" w:hAnsi="Times New Roman" w:cs="Times New Roman"/>
+          <w:b/>
+          <w:sz w:val="32"/>
+          <w:szCs w:val="32"/>
+        </w:rPr>
+      </w:pPr>
+    </w:p>
+    <w:p>
+      <w:pPr>
+        <w:rPr>
+          <w:rFonts w:ascii="Times New Roman" w:hAnsi="Times New Roman" w:cs="Times New Roman"/>
+          <w:b/>
+          <w:sz w:val="32"/>
+          <w:szCs w:val="32"/>
+        </w:rPr>
+      </w:pPr>
+      <w:r>
+        <w:rPr>
+          <w:rFonts w:ascii="Times New Roman" w:hAnsi="Times New Roman" w:cs="Times New Roman"/>
+          <w:b/>
+          <w:sz w:val="32"/>
+          <w:szCs w:val="32"/>
+        </w:rPr>
+        <w:t xml:space="preserve">Create the project in </w:t>
+      </w:r>
+      <w:proofErr w:type="spellStart"/>
+      <w:r>
+        <w:rPr>
+          <w:rFonts w:ascii="Times New Roman" w:hAnsi="Times New Roman" w:cs="Times New Roman"/>
+          <w:b/>
+          <w:sz w:val="32"/>
+          <w:szCs w:val="32"/>
+        </w:rPr>
+        <w:t>VSCode</w:t>
+      </w:r>
+      <w:proofErr w:type="spellEnd"/>
+      <w:r>
+        <w:rPr>
+          <w:rFonts w:ascii="Times New Roman" w:hAnsi="Times New Roman" w:cs="Times New Roman"/>
+          <w:b/>
+          <w:sz w:val="32"/>
+          <w:szCs w:val="32"/>
+        </w:rPr>
+        <w:t xml:space="preserve"> </w:t>
+      </w:r>
+    </w:p>
+    <w:p>
+      <w:pPr>
+        <w:rPr>
+          <w:rFonts w:ascii="Times New Roman" w:hAnsi="Times New Roman" w:cs="Times New Roman"/>
+          <w:b/>
+          <w:sz w:val="32"/>
+          <w:szCs w:val="32"/>
+        </w:rPr>
+      </w:pPr>
+    </w:p>
+    <w:p>
+      <w:pPr>
+        <w:rPr>
+          <w:rFonts w:ascii="Times New Roman" w:hAnsi="Times New Roman" w:cs="Times New Roman"/>
+          <w:b/>
+          <w:sz w:val="32"/>
+          <w:szCs w:val="32"/>
+        </w:rPr>
+      </w:pPr>
+      <w:proofErr w:type="gramStart"/>
+      <w:r>
+        <w:rPr>
+          <w:rFonts w:ascii="Times New Roman" w:hAnsi="Times New Roman" w:cs="Times New Roman"/>
+          <w:b/>
+          <w:sz w:val="32"/>
+          <w:szCs w:val="32"/>
+        </w:rPr>
+        <w:t>git</w:t>
+      </w:r>
+      <w:proofErr w:type="gramEnd"/>
+      <w:r>
+        <w:rPr>
+          <w:rFonts w:ascii="Times New Roman" w:hAnsi="Times New Roman" w:cs="Times New Roman"/>
+          <w:b/>
+          <w:sz w:val="32"/>
+          <w:szCs w:val="32"/>
+        </w:rPr>
+        <w:t xml:space="preserve"> </w:t>
+      </w:r>
+      <w:proofErr w:type="spellStart"/>
+      <w:r>
+        <w:rPr>
+          <w:rFonts w:ascii="Times New Roman" w:hAnsi="Times New Roman" w:cs="Times New Roman"/>
+          <w:b/>
+          <w:sz w:val="32"/>
+          <w:szCs w:val="32"/>
+        </w:rPr>
+        <w:t>init</w:t>
+      </w:r>
+      <w:proofErr w:type="spellEnd"/>
+      <w:r>
+        <w:rPr>
+          <w:rFonts w:ascii="Times New Roman" w:hAnsi="Times New Roman" w:cs="Times New Roman"/>
+          <w:b/>
+          <w:sz w:val="32"/>
+          <w:szCs w:val="32"/>
+        </w:rPr>
+        <w:t xml:space="preserve"> </w:t>
+      </w:r>
+    </w:p>
+    <w:p>
+      <w:pPr>
+        <w:rPr>
+          <w:rFonts w:ascii="Times New Roman" w:hAnsi="Times New Roman" w:cs="Times New Roman"/>
+          <w:b/>
+          <w:sz w:val="32"/>
+          <w:szCs w:val="32"/>
+        </w:rPr>
+      </w:pPr>
+      <w:proofErr w:type="gramStart"/>
+      <w:r>
+        <w:rPr>
+          <w:rFonts w:ascii="Times New Roman" w:hAnsi="Times New Roman" w:cs="Times New Roman"/>
+          <w:b/>
+          <w:sz w:val="32"/>
+          <w:szCs w:val="32"/>
+        </w:rPr>
+        <w:t>git</w:t>
+      </w:r>
+      <w:proofErr w:type="gramEnd"/>
+      <w:r>
+        <w:rPr>
+          <w:rFonts w:ascii="Times New Roman" w:hAnsi="Times New Roman" w:cs="Times New Roman"/>
+          <w:b/>
+          <w:sz w:val="32"/>
+          <w:szCs w:val="32"/>
+        </w:rPr>
+        <w:t xml:space="preserve"> add .</w:t>
+      </w:r>
+    </w:p>
+    <w:p>
+      <w:pPr>
+        <w:rPr>
+          <w:rFonts w:ascii="Times New Roman" w:hAnsi="Times New Roman" w:cs="Times New Roman"/>
+          <w:b/>
+          <w:sz w:val="32"/>
+          <w:szCs w:val="32"/>
+        </w:rPr>
+      </w:pPr>
+      <w:proofErr w:type="gramStart"/>
+      <w:r>
+        <w:rPr>
+          <w:rFonts w:ascii="Times New Roman" w:hAnsi="Times New Roman" w:cs="Times New Roman"/>
+          <w:b/>
+          <w:sz w:val="32"/>
+          <w:szCs w:val="32"/>
+        </w:rPr>
+        <w:t>git</w:t>
+      </w:r>
+      <w:proofErr w:type="gramEnd"/>
+      <w:r>
+        <w:rPr>
+          <w:rFonts w:ascii="Times New Roman" w:hAnsi="Times New Roman" w:cs="Times New Roman"/>
+          <w:b/>
+          <w:sz w:val="32"/>
+          <w:szCs w:val="32"/>
+        </w:rPr>
+        <w:t xml:space="preserve"> commit –m “Final project created”</w:t>
+      </w:r>
+    </w:p>
+    <w:p>
+      <w:pPr>
+        <w:rPr>
+          <w:rFonts w:ascii="Times New Roman" w:hAnsi="Times New Roman" w:cs="Times New Roman"/>
+          <w:b/>
+          <w:sz w:val="32"/>
+          <w:szCs w:val="32"/>
+        </w:rPr>
+      </w:pPr>
+      <w:r>
+        <w:rPr>
+          <w:rFonts w:ascii="Times New Roman" w:hAnsi="Times New Roman" w:cs="Times New Roman"/>
+          <w:b/>
+          <w:sz w:val="32"/>
+          <w:szCs w:val="32"/>
+        </w:rPr>
+        <w:t xml:space="preserve">Add your remote repository </w:t>
+      </w:r>
+    </w:p>
+    <w:p>
+      <w:pPr>
+        <w:rPr>
+          <w:rFonts w:ascii="Times New Roman" w:hAnsi="Times New Roman" w:cs="Times New Roman"/>
+          <w:b/>
+          <w:sz w:val="32"/>
+          <w:szCs w:val="32"/>
+        </w:rPr>
+      </w:pPr>
+      <w:proofErr w:type="gramStart"/>
+      <w:r>
+        <w:rPr>
+          <w:rFonts w:ascii="Times New Roman" w:hAnsi="Times New Roman" w:cs="Times New Roman"/>
+          <w:b/>
+          <w:sz w:val="32"/>
+          <w:szCs w:val="32"/>
+        </w:rPr>
+        <w:t>git</w:t>
+      </w:r>
+      <w:proofErr w:type="gramEnd"/>
+      <w:r>
+        <w:rPr>
+          <w:rFonts w:ascii="Times New Roman" w:hAnsi="Times New Roman" w:cs="Times New Roman"/>
+          <w:b/>
+          <w:sz w:val="32"/>
+          <w:szCs w:val="32"/>
+        </w:rPr>
+        <w:t xml:space="preserve"> push –u origin HEAD  </w:t>
+      </w:r>
+    </w:p>
+    <w:p>
+      <w:pPr>
+        <w:rPr>
+          <w:rFonts w:ascii="Times New Roman" w:hAnsi="Times New Roman" w:cs="Times New Roman"/>
+          <w:b/>
+          <w:sz w:val="32"/>
+          <w:szCs w:val="32"/>
+        </w:rPr>
+      </w:pPr>
+    </w:p>
+    <w:p>
+      <w:pPr>
+        <w:rPr>
+          <w:rFonts w:ascii="Times New Roman" w:hAnsi="Times New Roman" w:cs="Times New Roman"/>
+          <w:b/>
+          <w:sz w:val="32"/>
+          <w:szCs w:val="32"/>
+        </w:rPr>
+      </w:pPr>
+      <w:proofErr w:type="gramStart"/>
+      <w:r>
+        <w:rPr>
+          <w:rFonts w:ascii="Times New Roman" w:hAnsi="Times New Roman" w:cs="Times New Roman"/>
+          <w:b/>
+          <w:sz w:val="32"/>
+          <w:szCs w:val="32"/>
+        </w:rPr>
+        <w:t>transform :</w:t>
+      </w:r>
+      <w:proofErr w:type="gramEnd"/>
+      <w:r>
+        <w:rPr>
+          <w:rFonts w:ascii="Times New Roman" w:hAnsi="Times New Roman" w:cs="Times New Roman"/>
+          <w:b/>
+          <w:sz w:val="32"/>
+          <w:szCs w:val="32"/>
+        </w:rPr>
+        <w:t xml:space="preserve"> </w:t>
+      </w:r>
+    </w:p>
+    <w:p>
+      <w:pPr>
+        <w:rPr>
+          <w:rFonts w:ascii="Times New Roman" w:hAnsi="Times New Roman" w:cs="Times New Roman"/>
+          <w:b/>
+          <w:sz w:val="32"/>
+          <w:szCs w:val="32"/>
+        </w:rPr>
+      </w:pPr>
       <w:bookmarkStart w:id="0" w:name="_GoBack"/>
       <w:bookmarkEnd w:id="0"/>
     </w:p>
@@ -18737,380 +20645,100 @@
       <w:pPr>
         <w:rPr>
           <w:rFonts w:ascii="Times New Roman" w:hAnsi="Times New Roman" w:cs="Times New Roman"/>
-          <w:sz w:val="32"/>
-          <w:szCs w:val="32"/>
-        </w:rPr>
-      </w:pPr>
-      <w:proofErr w:type="spellStart"/>
-      <w:r>
-        <w:rPr>
-          <w:rFonts w:ascii="Times New Roman" w:hAnsi="Times New Roman" w:cs="Times New Roman"/>
-          <w:sz w:val="32"/>
-          <w:szCs w:val="32"/>
-        </w:rPr>
-        <w:t>DropDown</w:t>
-      </w:r>
-      <w:proofErr w:type="spellEnd"/>
-      <w:r>
-        <w:rPr>
-          <w:rFonts w:ascii="Times New Roman" w:hAnsi="Times New Roman" w:cs="Times New Roman"/>
+          <w:b/>
+          <w:sz w:val="32"/>
+          <w:szCs w:val="32"/>
+        </w:rPr>
+      </w:pPr>
+    </w:p>
+    <w:p>
+      <w:pPr>
+        <w:rPr>
+          <w:rFonts w:ascii="Times New Roman" w:hAnsi="Times New Roman" w:cs="Times New Roman"/>
+          <w:b/>
+          <w:sz w:val="32"/>
+          <w:szCs w:val="32"/>
+        </w:rPr>
+      </w:pPr>
+    </w:p>
+    <w:p>
+      <w:pPr>
+        <w:rPr>
+          <w:rFonts w:ascii="Times New Roman" w:hAnsi="Times New Roman" w:cs="Times New Roman"/>
+          <w:b/>
+          <w:sz w:val="32"/>
+          <w:szCs w:val="32"/>
+        </w:rPr>
+      </w:pPr>
+    </w:p>
+    <w:p>
+      <w:pPr>
+        <w:rPr>
+          <w:rFonts w:ascii="Times New Roman" w:hAnsi="Times New Roman" w:cs="Times New Roman"/>
+          <w:b/>
+          <w:sz w:val="32"/>
+          <w:szCs w:val="32"/>
+        </w:rPr>
+      </w:pPr>
+    </w:p>
+    <w:p>
+      <w:pPr>
+        <w:rPr>
+          <w:rFonts w:ascii="Times New Roman" w:hAnsi="Times New Roman" w:cs="Times New Roman"/>
+          <w:b/>
+          <w:sz w:val="32"/>
+          <w:szCs w:val="32"/>
+        </w:rPr>
+      </w:pPr>
+    </w:p>
+    <w:p>
+      <w:pPr>
+        <w:rPr>
+          <w:rFonts w:ascii="Times New Roman" w:hAnsi="Times New Roman" w:cs="Times New Roman"/>
+          <w:b/>
+          <w:sz w:val="32"/>
+          <w:szCs w:val="32"/>
+        </w:rPr>
+      </w:pPr>
+    </w:p>
+    <w:p>
+      <w:pPr>
+        <w:rPr>
+          <w:rFonts w:ascii="Times New Roman" w:hAnsi="Times New Roman" w:cs="Times New Roman"/>
+          <w:b/>
+          <w:sz w:val="32"/>
+          <w:szCs w:val="32"/>
+        </w:rPr>
+      </w:pPr>
+    </w:p>
+    <w:p>
+      <w:pPr>
+        <w:rPr>
+          <w:rFonts w:ascii="Times New Roman" w:hAnsi="Times New Roman" w:cs="Times New Roman"/>
+          <w:b/>
+          <w:sz w:val="32"/>
+          <w:szCs w:val="32"/>
+        </w:rPr>
+      </w:pPr>
+    </w:p>
+    <w:p>
+      <w:pPr>
+        <w:rPr>
+          <w:rFonts w:ascii="Times New Roman" w:hAnsi="Times New Roman" w:cs="Times New Roman"/>
+          <w:b/>
+          <w:sz w:val="32"/>
+          <w:szCs w:val="32"/>
+        </w:rPr>
+      </w:pPr>
+      <w:r>
+        <w:rPr>
+          <w:rFonts w:ascii="Times New Roman" w:hAnsi="Times New Roman" w:cs="Times New Roman"/>
+          <w:b/>
           <w:sz w:val="32"/>
           <w:szCs w:val="32"/>
         </w:rPr>
         <w:t xml:space="preserve"> </w:t>
       </w:r>
-    </w:p>
-    <w:p>
-      <w:pPr>
-        <w:rPr>
-          <w:rFonts w:ascii="Times New Roman" w:hAnsi="Times New Roman" w:cs="Times New Roman"/>
-          <w:sz w:val="32"/>
-          <w:szCs w:val="32"/>
-        </w:rPr>
-      </w:pPr>
-      <w:proofErr w:type="spellStart"/>
-      <w:r>
-        <w:rPr>
-          <w:rFonts w:ascii="Times New Roman" w:hAnsi="Times New Roman" w:cs="Times New Roman"/>
-          <w:sz w:val="32"/>
-          <w:szCs w:val="32"/>
-        </w:rPr>
-        <w:t>MenuBar</w:t>
-      </w:r>
-      <w:proofErr w:type="spellEnd"/>
-      <w:r>
-        <w:rPr>
-          <w:rFonts w:ascii="Times New Roman" w:hAnsi="Times New Roman" w:cs="Times New Roman"/>
-          <w:sz w:val="32"/>
-          <w:szCs w:val="32"/>
-        </w:rPr>
-        <w:t xml:space="preserve"> </w:t>
-      </w:r>
-    </w:p>
-    <w:p>
-      <w:pPr>
-        <w:rPr>
-          <w:rFonts w:ascii="Times New Roman" w:hAnsi="Times New Roman" w:cs="Times New Roman"/>
-          <w:sz w:val="32"/>
-          <w:szCs w:val="32"/>
-        </w:rPr>
-      </w:pPr>
-      <w:r>
-        <w:rPr>
-          <w:rFonts w:ascii="Times New Roman" w:hAnsi="Times New Roman" w:cs="Times New Roman"/>
-          <w:sz w:val="32"/>
-          <w:szCs w:val="32"/>
-        </w:rPr>
-        <w:t xml:space="preserve">Scrolling down functions </w:t>
-      </w:r>
-    </w:p>
-    <w:p>
-      <w:pPr>
-        <w:rPr>
-          <w:rFonts w:ascii="Times New Roman" w:hAnsi="Times New Roman" w:cs="Times New Roman"/>
-          <w:sz w:val="32"/>
-          <w:szCs w:val="32"/>
-        </w:rPr>
-      </w:pPr>
-      <w:r>
-        <w:rPr>
-          <w:rFonts w:ascii="Times New Roman" w:hAnsi="Times New Roman" w:cs="Times New Roman"/>
-          <w:sz w:val="32"/>
-          <w:szCs w:val="32"/>
-        </w:rPr>
-        <w:t xml:space="preserve">CSS3 Animation </w:t>
-      </w:r>
-    </w:p>
-    <w:p>
-      <w:pPr>
-        <w:rPr>
-          <w:rFonts w:ascii="Times New Roman" w:hAnsi="Times New Roman" w:cs="Times New Roman"/>
-          <w:sz w:val="32"/>
-          <w:szCs w:val="32"/>
-        </w:rPr>
-      </w:pPr>
-      <w:r>
-        <w:rPr>
-          <w:rFonts w:ascii="Times New Roman" w:hAnsi="Times New Roman" w:cs="Times New Roman"/>
-          <w:sz w:val="32"/>
-          <w:szCs w:val="32"/>
-        </w:rPr>
-        <w:t xml:space="preserve">Custom Pop message box </w:t>
-      </w:r>
-    </w:p>
-    <w:p>
-      <w:pPr>
-        <w:rPr>
-          <w:rFonts w:ascii="Times New Roman" w:hAnsi="Times New Roman" w:cs="Times New Roman"/>
-          <w:sz w:val="32"/>
-          <w:szCs w:val="32"/>
-        </w:rPr>
-      </w:pPr>
-      <w:r>
-        <w:rPr>
-          <w:rFonts w:ascii="Times New Roman" w:hAnsi="Times New Roman" w:cs="Times New Roman"/>
-          <w:sz w:val="32"/>
-          <w:szCs w:val="32"/>
-        </w:rPr>
-        <w:t xml:space="preserve">Login page with Pop up message </w:t>
-      </w:r>
-    </w:p>
-    <w:p>
-      <w:pPr>
-        <w:rPr>
-          <w:rFonts w:ascii="Times New Roman" w:hAnsi="Times New Roman" w:cs="Times New Roman"/>
-          <w:sz w:val="32"/>
-          <w:szCs w:val="32"/>
-        </w:rPr>
-      </w:pPr>
-    </w:p>
-    <w:p>
-      <w:pPr>
-        <w:rPr>
-          <w:rFonts w:ascii="Times New Roman" w:hAnsi="Times New Roman" w:cs="Times New Roman"/>
-          <w:sz w:val="32"/>
-          <w:szCs w:val="32"/>
-        </w:rPr>
-      </w:pPr>
-      <w:proofErr w:type="spellStart"/>
-      <w:proofErr w:type="gramStart"/>
-      <w:r>
-        <w:rPr>
-          <w:rFonts w:ascii="Times New Roman" w:hAnsi="Times New Roman" w:cs="Times New Roman"/>
-          <w:sz w:val="32"/>
-          <w:szCs w:val="32"/>
-        </w:rPr>
-        <w:t>sessionStorage</w:t>
-      </w:r>
-      <w:proofErr w:type="spellEnd"/>
-      <w:proofErr w:type="gramEnd"/>
-      <w:r>
-        <w:rPr>
-          <w:rFonts w:ascii="Times New Roman" w:hAnsi="Times New Roman" w:cs="Times New Roman"/>
-          <w:sz w:val="32"/>
-          <w:szCs w:val="32"/>
-        </w:rPr>
-        <w:t xml:space="preserve"> or </w:t>
-      </w:r>
-      <w:proofErr w:type="spellStart"/>
-      <w:r>
-        <w:rPr>
-          <w:rFonts w:ascii="Times New Roman" w:hAnsi="Times New Roman" w:cs="Times New Roman"/>
-          <w:sz w:val="32"/>
-          <w:szCs w:val="32"/>
-        </w:rPr>
-        <w:t>localStorage</w:t>
-      </w:r>
-      <w:proofErr w:type="spellEnd"/>
-      <w:r>
-        <w:rPr>
-          <w:rFonts w:ascii="Times New Roman" w:hAnsi="Times New Roman" w:cs="Times New Roman"/>
-          <w:sz w:val="32"/>
-          <w:szCs w:val="32"/>
-        </w:rPr>
-        <w:t xml:space="preserve"> : </w:t>
-      </w:r>
-    </w:p>
-    <w:p>
-      <w:pPr>
-        <w:rPr>
-          <w:rFonts w:ascii="Times New Roman" w:hAnsi="Times New Roman" w:cs="Times New Roman"/>
-          <w:sz w:val="32"/>
-          <w:szCs w:val="32"/>
-        </w:rPr>
-      </w:pPr>
-      <w:r>
-        <w:rPr>
-          <w:rFonts w:ascii="Times New Roman" w:hAnsi="Times New Roman" w:cs="Times New Roman"/>
-          <w:sz w:val="32"/>
-          <w:szCs w:val="32"/>
-        </w:rPr>
-        <w:t>&lt;!—</w:t>
-      </w:r>
-    </w:p>
-    <w:p>
-      <w:pPr>
-        <w:rPr>
-          <w:rFonts w:ascii="Times New Roman" w:hAnsi="Times New Roman" w:cs="Times New Roman"/>
-          <w:sz w:val="32"/>
-          <w:szCs w:val="32"/>
-        </w:rPr>
-      </w:pPr>
-      <w:r>
-        <w:rPr>
-          <w:rFonts w:ascii="Times New Roman" w:hAnsi="Times New Roman" w:cs="Times New Roman"/>
-          <w:sz w:val="32"/>
-          <w:szCs w:val="32"/>
-        </w:rPr>
-        <w:t xml:space="preserve">Html comments. </w:t>
-      </w:r>
-    </w:p>
-    <w:p>
-      <w:pPr>
-        <w:rPr>
-          <w:rFonts w:ascii="Times New Roman" w:hAnsi="Times New Roman" w:cs="Times New Roman"/>
-          <w:sz w:val="32"/>
-          <w:szCs w:val="32"/>
-        </w:rPr>
-      </w:pPr>
-    </w:p>
-    <w:p>
-      <w:pPr>
-        <w:rPr>
-          <w:rFonts w:ascii="Times New Roman" w:hAnsi="Times New Roman" w:cs="Times New Roman"/>
-          <w:sz w:val="32"/>
-          <w:szCs w:val="32"/>
-        </w:rPr>
-      </w:pPr>
-      <w:r>
-        <w:rPr>
-          <w:rFonts w:ascii="Times New Roman" w:hAnsi="Times New Roman" w:cs="Times New Roman"/>
-          <w:sz w:val="32"/>
-          <w:szCs w:val="32"/>
-        </w:rPr>
-        <w:t xml:space="preserve">Node JS </w:t>
-      </w:r>
-      <w:proofErr w:type="gramStart"/>
-      <w:r>
-        <w:rPr>
-          <w:rFonts w:ascii="Times New Roman" w:hAnsi="Times New Roman" w:cs="Times New Roman"/>
-          <w:sz w:val="32"/>
-          <w:szCs w:val="32"/>
-        </w:rPr>
-        <w:t>Overview :</w:t>
-      </w:r>
-      <w:proofErr w:type="gramEnd"/>
-    </w:p>
-    <w:p>
-      <w:pPr>
-        <w:rPr>
-          <w:rFonts w:ascii="Times New Roman" w:hAnsi="Times New Roman" w:cs="Times New Roman"/>
-          <w:sz w:val="32"/>
-          <w:szCs w:val="32"/>
-        </w:rPr>
-      </w:pPr>
-      <w:r>
-        <w:rPr>
-          <w:rFonts w:ascii="Times New Roman" w:hAnsi="Times New Roman" w:cs="Times New Roman"/>
-          <w:sz w:val="32"/>
-          <w:szCs w:val="32"/>
-        </w:rPr>
-        <w:t xml:space="preserve">Typescript and </w:t>
-      </w:r>
-      <w:proofErr w:type="gramStart"/>
-      <w:r>
-        <w:rPr>
-          <w:rFonts w:ascii="Times New Roman" w:hAnsi="Times New Roman" w:cs="Times New Roman"/>
-          <w:sz w:val="32"/>
-          <w:szCs w:val="32"/>
-        </w:rPr>
-        <w:t>Angular :</w:t>
-      </w:r>
-      <w:proofErr w:type="gramEnd"/>
-      <w:r>
-        <w:rPr>
-          <w:rFonts w:ascii="Times New Roman" w:hAnsi="Times New Roman" w:cs="Times New Roman"/>
-          <w:sz w:val="32"/>
-          <w:szCs w:val="32"/>
-        </w:rPr>
-        <w:t xml:space="preserve"> MEAN Stack </w:t>
-      </w:r>
-    </w:p>
-    <w:p>
-      <w:pPr>
-        <w:rPr>
-          <w:rFonts w:ascii="Times New Roman" w:hAnsi="Times New Roman" w:cs="Times New Roman"/>
-          <w:sz w:val="32"/>
-          <w:szCs w:val="32"/>
-        </w:rPr>
-      </w:pPr>
-      <w:r>
-        <w:rPr>
-          <w:rFonts w:ascii="Times New Roman" w:hAnsi="Times New Roman" w:cs="Times New Roman"/>
-          <w:sz w:val="32"/>
-          <w:szCs w:val="32"/>
-        </w:rPr>
-        <w:t>React JS</w:t>
-      </w:r>
-      <w:r>
-        <w:rPr>
-          <w:rFonts w:ascii="Times New Roman" w:hAnsi="Times New Roman" w:cs="Times New Roman"/>
-          <w:sz w:val="32"/>
-          <w:szCs w:val="32"/>
-        </w:rPr>
-        <w:tab/>
-      </w:r>
-      <w:r>
-        <w:rPr>
-          <w:rFonts w:ascii="Times New Roman" w:hAnsi="Times New Roman" w:cs="Times New Roman"/>
-          <w:sz w:val="32"/>
-          <w:szCs w:val="32"/>
-        </w:rPr>
-        <w:tab/>
-      </w:r>
-      <w:r>
-        <w:rPr>
-          <w:rFonts w:ascii="Times New Roman" w:hAnsi="Times New Roman" w:cs="Times New Roman"/>
-          <w:sz w:val="32"/>
-          <w:szCs w:val="32"/>
-        </w:rPr>
-        <w:tab/>
-        <w:t xml:space="preserve">: MERN Stack </w:t>
-      </w:r>
-    </w:p>
-    <w:p>
-      <w:pPr>
-        <w:rPr>
-          <w:rFonts w:ascii="Times New Roman" w:hAnsi="Times New Roman" w:cs="Times New Roman"/>
-          <w:sz w:val="32"/>
-          <w:szCs w:val="32"/>
-        </w:rPr>
-      </w:pPr>
-    </w:p>
-    <w:p>
-      <w:pPr>
-        <w:rPr>
-          <w:rFonts w:ascii="Times New Roman" w:hAnsi="Times New Roman" w:cs="Times New Roman"/>
-          <w:sz w:val="32"/>
-          <w:szCs w:val="32"/>
-        </w:rPr>
-      </w:pPr>
-    </w:p>
-    <w:p>
-      <w:pPr>
-        <w:rPr>
-          <w:rFonts w:ascii="Times New Roman" w:hAnsi="Times New Roman" w:cs="Times New Roman"/>
-          <w:sz w:val="32"/>
-          <w:szCs w:val="32"/>
-        </w:rPr>
-      </w:pPr>
-    </w:p>
-    <w:p>
-      <w:pPr>
-        <w:rPr>
-          <w:rFonts w:ascii="Times New Roman" w:hAnsi="Times New Roman" w:cs="Times New Roman"/>
-          <w:sz w:val="32"/>
-          <w:szCs w:val="32"/>
-        </w:rPr>
-      </w:pPr>
-    </w:p>
-    <w:p>
-      <w:pPr>
-        <w:rPr>
-          <w:rFonts w:ascii="Times New Roman" w:hAnsi="Times New Roman" w:cs="Times New Roman"/>
-          <w:sz w:val="32"/>
-          <w:szCs w:val="32"/>
-        </w:rPr>
-      </w:pPr>
-    </w:p>
-    <w:p>
-      <w:pPr>
-        <w:rPr>
-          <w:rFonts w:ascii="Times New Roman" w:hAnsi="Times New Roman" w:cs="Times New Roman"/>
-          <w:sz w:val="32"/>
-          <w:szCs w:val="32"/>
-        </w:rPr>
-      </w:pPr>
     </w:p>
     <w:p>
       <w:pPr>

</xml_diff>